<commit_message>
finished week 1 completely, finished week 3 homework assignment
</commit_message>
<xml_diff>
--- a/project digitaal/smu/week1.docx
+++ b/project digitaal/smu/week1.docx
@@ -4,13 +4,673 @@
   <w:body>
     <w:p>
       <w:r>
-        <w:t>Labopdracht 2:</w:t>
-      </w:r>
-    </w:p>
-    <w:p>
-      <w:r>
-        <w:t>Xs210 esmr5 van enexis</w:t>
-      </w:r>
+        <w:t>Thuisopdracht 1</w:t>
+      </w:r>
+    </w:p>
+    <w:p>
+      <w:pPr>
+        <w:pStyle w:val="Lijstalinea"/>
+        <w:numPr>
+          <w:ilvl w:val="0"/>
+          <w:numId w:val="5"/>
+        </w:numPr>
+      </w:pPr>
+      <w:r>
+        <w:t xml:space="preserve"> </w:t>
+      </w:r>
+      <w:r>
+        <w:t>Zonne- en windenergie</w:t>
+      </w:r>
+    </w:p>
+    <w:p>
+      <w:pPr>
+        <w:pStyle w:val="Lijstalinea"/>
+        <w:numPr>
+          <w:ilvl w:val="0"/>
+          <w:numId w:val="5"/>
+        </w:numPr>
+      </w:pPr>
+      <w:r>
+        <w:t>Zonnepanelen</w:t>
+      </w:r>
+    </w:p>
+    <w:p>
+      <w:pPr>
+        <w:pStyle w:val="Lijstalinea"/>
+        <w:numPr>
+          <w:ilvl w:val="0"/>
+          <w:numId w:val="5"/>
+        </w:numPr>
+      </w:pPr>
+      <w:r>
+        <w:t xml:space="preserve"> </w:t>
+      </w:r>
+      <w:r>
+        <w:t>4000kWh</w:t>
+      </w:r>
+    </w:p>
+    <w:p>
+      <w:pPr>
+        <w:pStyle w:val="Lijstalinea"/>
+        <w:numPr>
+          <w:ilvl w:val="0"/>
+          <w:numId w:val="5"/>
+        </w:numPr>
+      </w:pPr>
+      <w:r>
+        <w:t>Zet een laag voltage om in een hoog voltage (of andersom) door middel van een grote en een kleine spoel</w:t>
+      </w:r>
+    </w:p>
+    <w:p>
+      <w:pPr>
+        <w:pStyle w:val="Lijstalinea"/>
+        <w:numPr>
+          <w:ilvl w:val="0"/>
+          <w:numId w:val="5"/>
+        </w:numPr>
+      </w:pPr>
+      <w:r>
+        <w:t>110000V / 110kV</w:t>
+      </w:r>
+    </w:p>
+    <w:p>
+      <w:pPr>
+        <w:pStyle w:val="Lijstalinea"/>
+        <w:numPr>
+          <w:ilvl w:val="0"/>
+          <w:numId w:val="5"/>
+        </w:numPr>
+      </w:pPr>
+      <w:r>
+        <w:t>Minder stroom verlies</w:t>
+      </w:r>
+    </w:p>
+    <w:p/>
+    <w:p>
+      <w:r>
+        <w:t>Thuisopdracht 2:</w:t>
+      </w:r>
+    </w:p>
+    <w:tbl>
+      <w:tblPr>
+        <w:tblStyle w:val="Tabelraster"/>
+        <w:tblpPr w:leftFromText="141" w:rightFromText="141" w:vertAnchor="text" w:horzAnchor="margin" w:tblpXSpec="right" w:tblpY="-68"/>
+        <w:tblW w:w="0" w:type="auto"/>
+        <w:tblLook w:val="04A0" w:firstRow="1" w:lastRow="0" w:firstColumn="1" w:lastColumn="0" w:noHBand="0" w:noVBand="1"/>
+      </w:tblPr>
+      <w:tblGrid>
+        <w:gridCol w:w="4171"/>
+        <w:gridCol w:w="4171"/>
+      </w:tblGrid>
+      <w:tr>
+        <w:tc>
+          <w:tcPr>
+            <w:tcW w:w="4171" w:type="dxa"/>
+          </w:tcPr>
+          <w:p>
+            <w:pPr>
+              <w:pStyle w:val="Lijstalinea"/>
+              <w:ind w:left="0"/>
+            </w:pPr>
+            <w:r>
+              <w:t>Hoofdapparaat</w:t>
+            </w:r>
+          </w:p>
+        </w:tc>
+        <w:tc>
+          <w:tcPr>
+            <w:tcW w:w="4171" w:type="dxa"/>
+          </w:tcPr>
+          <w:p>
+            <w:pPr>
+              <w:pStyle w:val="Lijstalinea"/>
+              <w:ind w:left="0"/>
+            </w:pPr>
+            <w:r>
+              <w:rPr>
+                <w:noProof/>
+              </w:rPr>
+              <w:drawing>
+                <wp:inline distT="0" distB="0" distL="0" distR="0" wp14:anchorId="05D0EC2E" wp14:editId="1B25329F">
+                  <wp:extent cx="1000125" cy="1333500"/>
+                  <wp:effectExtent l="0" t="0" r="9525" b="0"/>
+                  <wp:docPr id="747910831" name="Afbeelding 1"/>
+                  <wp:cNvGraphicFramePr>
+                    <a:graphicFrameLocks xmlns:a="http://schemas.openxmlformats.org/drawingml/2006/main" noChangeAspect="1"/>
+                  </wp:cNvGraphicFramePr>
+                  <a:graphic xmlns:a="http://schemas.openxmlformats.org/drawingml/2006/main">
+                    <a:graphicData uri="http://schemas.openxmlformats.org/drawingml/2006/picture">
+                      <pic:pic xmlns:pic="http://schemas.openxmlformats.org/drawingml/2006/picture">
+                        <pic:nvPicPr>
+                          <pic:cNvPr id="0" name="Picture 1"/>
+                          <pic:cNvPicPr>
+                            <a:picLocks noChangeAspect="1" noChangeArrowheads="1"/>
+                          </pic:cNvPicPr>
+                        </pic:nvPicPr>
+                        <pic:blipFill>
+                          <a:blip r:embed="rId5" cstate="print">
+                            <a:extLst>
+                              <a:ext uri="{28A0092B-C50C-407E-A947-70E740481C1C}">
+                                <a14:useLocalDpi xmlns:a14="http://schemas.microsoft.com/office/drawing/2010/main" val="0"/>
+                              </a:ext>
+                            </a:extLst>
+                          </a:blip>
+                          <a:srcRect/>
+                          <a:stretch>
+                            <a:fillRect/>
+                          </a:stretch>
+                        </pic:blipFill>
+                        <pic:spPr bwMode="auto">
+                          <a:xfrm>
+                            <a:off x="0" y="0"/>
+                            <a:ext cx="1001421" cy="1335228"/>
+                          </a:xfrm>
+                          <a:prstGeom prst="rect">
+                            <a:avLst/>
+                          </a:prstGeom>
+                          <a:noFill/>
+                          <a:ln>
+                            <a:noFill/>
+                          </a:ln>
+                        </pic:spPr>
+                      </pic:pic>
+                    </a:graphicData>
+                  </a:graphic>
+                </wp:inline>
+              </w:drawing>
+            </w:r>
+          </w:p>
+        </w:tc>
+      </w:tr>
+      <w:tr>
+        <w:tc>
+          <w:tcPr>
+            <w:tcW w:w="4171" w:type="dxa"/>
+          </w:tcPr>
+          <w:p>
+            <w:pPr>
+              <w:pStyle w:val="Lijstalinea"/>
+              <w:ind w:left="0"/>
+            </w:pPr>
+            <w:r>
+              <w:t>Zekeringen</w:t>
+            </w:r>
+          </w:p>
+        </w:tc>
+        <w:tc>
+          <w:tcPr>
+            <w:tcW w:w="4171" w:type="dxa"/>
+          </w:tcPr>
+          <w:p>
+            <w:pPr>
+              <w:pStyle w:val="Lijstalinea"/>
+              <w:ind w:left="0"/>
+            </w:pPr>
+            <w:r>
+              <w:rPr>
+                <w:noProof/>
+              </w:rPr>
+              <w:drawing>
+                <wp:inline distT="0" distB="0" distL="0" distR="0" wp14:anchorId="338D4EF9" wp14:editId="383317CF">
+                  <wp:extent cx="1057275" cy="1409700"/>
+                  <wp:effectExtent l="0" t="0" r="9525" b="0"/>
+                  <wp:docPr id="792215810" name="Afbeelding 2"/>
+                  <wp:cNvGraphicFramePr>
+                    <a:graphicFrameLocks xmlns:a="http://schemas.openxmlformats.org/drawingml/2006/main" noChangeAspect="1"/>
+                  </wp:cNvGraphicFramePr>
+                  <a:graphic xmlns:a="http://schemas.openxmlformats.org/drawingml/2006/main">
+                    <a:graphicData uri="http://schemas.openxmlformats.org/drawingml/2006/picture">
+                      <pic:pic xmlns:pic="http://schemas.openxmlformats.org/drawingml/2006/picture">
+                        <pic:nvPicPr>
+                          <pic:cNvPr id="0" name="Picture 3"/>
+                          <pic:cNvPicPr>
+                            <a:picLocks noChangeAspect="1" noChangeArrowheads="1"/>
+                          </pic:cNvPicPr>
+                        </pic:nvPicPr>
+                        <pic:blipFill>
+                          <a:blip r:embed="rId6" cstate="print">
+                            <a:extLst>
+                              <a:ext uri="{28A0092B-C50C-407E-A947-70E740481C1C}">
+                                <a14:useLocalDpi xmlns:a14="http://schemas.microsoft.com/office/drawing/2010/main" val="0"/>
+                              </a:ext>
+                            </a:extLst>
+                          </a:blip>
+                          <a:srcRect/>
+                          <a:stretch>
+                            <a:fillRect/>
+                          </a:stretch>
+                        </pic:blipFill>
+                        <pic:spPr bwMode="auto">
+                          <a:xfrm>
+                            <a:off x="0" y="0"/>
+                            <a:ext cx="1059613" cy="1412817"/>
+                          </a:xfrm>
+                          <a:prstGeom prst="rect">
+                            <a:avLst/>
+                          </a:prstGeom>
+                          <a:noFill/>
+                          <a:ln>
+                            <a:noFill/>
+                          </a:ln>
+                        </pic:spPr>
+                      </pic:pic>
+                    </a:graphicData>
+                  </a:graphic>
+                </wp:inline>
+              </w:drawing>
+            </w:r>
+          </w:p>
+        </w:tc>
+      </w:tr>
+      <w:tr>
+        <w:tc>
+          <w:tcPr>
+            <w:tcW w:w="4171" w:type="dxa"/>
+          </w:tcPr>
+          <w:p>
+            <w:pPr>
+              <w:pStyle w:val="Lijstalinea"/>
+              <w:ind w:left="0"/>
+            </w:pPr>
+            <w:r>
+              <w:t>verbruiksmeter</w:t>
+            </w:r>
+          </w:p>
+        </w:tc>
+        <w:tc>
+          <w:tcPr>
+            <w:tcW w:w="4171" w:type="dxa"/>
+          </w:tcPr>
+          <w:p>
+            <w:pPr>
+              <w:pStyle w:val="Lijstalinea"/>
+              <w:ind w:left="0"/>
+            </w:pPr>
+            <w:r>
+              <w:rPr>
+                <w:noProof/>
+              </w:rPr>
+              <w:drawing>
+                <wp:inline distT="0" distB="0" distL="0" distR="0" wp14:anchorId="6231DB3D" wp14:editId="27B3CFAE">
+                  <wp:extent cx="1352550" cy="1803400"/>
+                  <wp:effectExtent l="0" t="0" r="0" b="6350"/>
+                  <wp:docPr id="1389022019" name="Afbeelding 3"/>
+                  <wp:cNvGraphicFramePr>
+                    <a:graphicFrameLocks xmlns:a="http://schemas.openxmlformats.org/drawingml/2006/main" noChangeAspect="1"/>
+                  </wp:cNvGraphicFramePr>
+                  <a:graphic xmlns:a="http://schemas.openxmlformats.org/drawingml/2006/main">
+                    <a:graphicData uri="http://schemas.openxmlformats.org/drawingml/2006/picture">
+                      <pic:pic xmlns:pic="http://schemas.openxmlformats.org/drawingml/2006/picture">
+                        <pic:nvPicPr>
+                          <pic:cNvPr id="0" name="Picture 5"/>
+                          <pic:cNvPicPr>
+                            <a:picLocks noChangeAspect="1" noChangeArrowheads="1"/>
+                          </pic:cNvPicPr>
+                        </pic:nvPicPr>
+                        <pic:blipFill>
+                          <a:blip r:embed="rId7" cstate="print">
+                            <a:extLst>
+                              <a:ext uri="{28A0092B-C50C-407E-A947-70E740481C1C}">
+                                <a14:useLocalDpi xmlns:a14="http://schemas.microsoft.com/office/drawing/2010/main" val="0"/>
+                              </a:ext>
+                            </a:extLst>
+                          </a:blip>
+                          <a:srcRect/>
+                          <a:stretch>
+                            <a:fillRect/>
+                          </a:stretch>
+                        </pic:blipFill>
+                        <pic:spPr bwMode="auto">
+                          <a:xfrm>
+                            <a:off x="0" y="0"/>
+                            <a:ext cx="1352550" cy="1803400"/>
+                          </a:xfrm>
+                          <a:prstGeom prst="rect">
+                            <a:avLst/>
+                          </a:prstGeom>
+                          <a:noFill/>
+                          <a:ln>
+                            <a:noFill/>
+                          </a:ln>
+                        </pic:spPr>
+                      </pic:pic>
+                    </a:graphicData>
+                  </a:graphic>
+                </wp:inline>
+              </w:drawing>
+            </w:r>
+          </w:p>
+        </w:tc>
+      </w:tr>
+    </w:tbl>
+    <w:p>
+      <w:pPr>
+        <w:pStyle w:val="Lijstalinea"/>
+        <w:numPr>
+          <w:ilvl w:val="0"/>
+          <w:numId w:val="6"/>
+        </w:numPr>
+      </w:pPr>
+      <w:r>
+        <w:t xml:space="preserve"> </w:t>
+      </w:r>
+    </w:p>
+    <w:p>
+      <w:pPr>
+        <w:pStyle w:val="Lijstalinea"/>
+        <w:numPr>
+          <w:ilvl w:val="0"/>
+          <w:numId w:val="6"/>
+        </w:numPr>
+      </w:pPr>
+      <w:r>
+        <w:t xml:space="preserve">1 </w:t>
+      </w:r>
+    </w:p>
+    <w:p>
+      <w:pPr>
+        <w:pStyle w:val="Lijstalinea"/>
+        <w:numPr>
+          <w:ilvl w:val="0"/>
+          <w:numId w:val="6"/>
+        </w:numPr>
+      </w:pPr>
+      <w:r>
+        <w:t xml:space="preserve"> </w:t>
+      </w:r>
+      <w:proofErr w:type="spellStart"/>
+      <w:r>
+        <w:t>Landis</w:t>
+      </w:r>
+      <w:proofErr w:type="spellEnd"/>
+      <w:r>
+        <w:t xml:space="preserve"> e350</w:t>
+      </w:r>
+    </w:p>
+    <w:p>
+      <w:pPr>
+        <w:pStyle w:val="Lijstalinea"/>
+        <w:numPr>
+          <w:ilvl w:val="0"/>
+          <w:numId w:val="6"/>
+        </w:numPr>
+      </w:pPr>
+      <w:r>
+        <w:t xml:space="preserve">3 </w:t>
+      </w:r>
+    </w:p>
+    <w:p>
+      <w:pPr>
+        <w:pStyle w:val="Lijstalinea"/>
+        <w:numPr>
+          <w:ilvl w:val="0"/>
+          <w:numId w:val="6"/>
+        </w:numPr>
+      </w:pPr>
+      <w:r>
+        <w:t>10</w:t>
+      </w:r>
+    </w:p>
+    <w:p>
+      <w:pPr>
+        <w:pStyle w:val="Lijstalinea"/>
+        <w:numPr>
+          <w:ilvl w:val="0"/>
+          <w:numId w:val="6"/>
+        </w:numPr>
+      </w:pPr>
+      <w:r>
+        <w:t>Maximale waarde is de piek waarde en effectieve waarde gelijk is aan de energie die met DC geleverd wordt dus soort van gemiddelde waarde</w:t>
+      </w:r>
+    </w:p>
+    <w:p>
+      <w:proofErr w:type="spellStart"/>
+      <w:r>
+        <w:lastRenderedPageBreak/>
+        <w:t>Thuiropdracht</w:t>
+      </w:r>
+      <w:proofErr w:type="spellEnd"/>
+      <w:r>
+        <w:t xml:space="preserve"> 3</w:t>
+      </w:r>
+      <w:r>
+        <w:t>:</w:t>
+      </w:r>
+    </w:p>
+    <w:p>
+      <w:pPr>
+        <w:pStyle w:val="Lijstalinea"/>
+        <w:numPr>
+          <w:ilvl w:val="0"/>
+          <w:numId w:val="7"/>
+        </w:numPr>
+      </w:pPr>
+      <w:r>
+        <w:t>P1</w:t>
+      </w:r>
+    </w:p>
+    <w:p>
+      <w:pPr>
+        <w:pStyle w:val="Lijstalinea"/>
+        <w:numPr>
+          <w:ilvl w:val="0"/>
+          <w:numId w:val="7"/>
+        </w:numPr>
+      </w:pPr>
+      <w:r>
+        <w:t>Gasmeter</w:t>
+      </w:r>
+    </w:p>
+    <w:p>
+      <w:pPr>
+        <w:pStyle w:val="Lijstalinea"/>
+        <w:numPr>
+          <w:ilvl w:val="0"/>
+          <w:numId w:val="7"/>
+        </w:numPr>
+      </w:pPr>
+      <w:r>
+        <w:t>DSMR4.0 / DSMR4.2</w:t>
+      </w:r>
+    </w:p>
+    <w:p>
+      <w:pPr>
+        <w:pStyle w:val="Lijstalinea"/>
+        <w:numPr>
+          <w:ilvl w:val="0"/>
+          <w:numId w:val="7"/>
+        </w:numPr>
+      </w:pPr>
+      <w:r>
+        <w:drawing>
+          <wp:inline distT="0" distB="0" distL="0" distR="0" wp14:anchorId="69BAEA47" wp14:editId="2B507CE5">
+            <wp:extent cx="3867150" cy="2008067"/>
+            <wp:effectExtent l="0" t="0" r="0" b="0"/>
+            <wp:docPr id="970491139" name="Afbeelding 1" descr="Afbeelding met tekst, schermopname, Lettertype, nummer&#10;&#10;Automatisch gegenereerde beschrijving"/>
+            <wp:cNvGraphicFramePr>
+              <a:graphicFrameLocks xmlns:a="http://schemas.openxmlformats.org/drawingml/2006/main" noChangeAspect="1"/>
+            </wp:cNvGraphicFramePr>
+            <a:graphic xmlns:a="http://schemas.openxmlformats.org/drawingml/2006/main">
+              <a:graphicData uri="http://schemas.openxmlformats.org/drawingml/2006/picture">
+                <pic:pic xmlns:pic="http://schemas.openxmlformats.org/drawingml/2006/picture">
+                  <pic:nvPicPr>
+                    <pic:cNvPr id="970491139" name="Afbeelding 1" descr="Afbeelding met tekst, schermopname, Lettertype, nummer&#10;&#10;Automatisch gegenereerde beschrijving"/>
+                    <pic:cNvPicPr/>
+                  </pic:nvPicPr>
+                  <pic:blipFill>
+                    <a:blip r:embed="rId8"/>
+                    <a:stretch>
+                      <a:fillRect/>
+                    </a:stretch>
+                  </pic:blipFill>
+                  <pic:spPr>
+                    <a:xfrm>
+                      <a:off x="0" y="0"/>
+                      <a:ext cx="3889380" cy="2019610"/>
+                    </a:xfrm>
+                    <a:prstGeom prst="rect">
+                      <a:avLst/>
+                    </a:prstGeom>
+                  </pic:spPr>
+                </pic:pic>
+              </a:graphicData>
+            </a:graphic>
+          </wp:inline>
+        </w:drawing>
+      </w:r>
+    </w:p>
+    <w:p>
+      <w:pPr>
+        <w:pStyle w:val="Lijstalinea"/>
+        <w:numPr>
+          <w:ilvl w:val="0"/>
+          <w:numId w:val="7"/>
+        </w:numPr>
+      </w:pPr>
+      <w:r>
+        <w:rPr>
+          <w:noProof/>
+        </w:rPr>
+        <mc:AlternateContent>
+          <mc:Choice Requires="wpi">
+            <w:drawing>
+              <wp:anchor distT="0" distB="0" distL="114300" distR="114300" simplePos="0" relativeHeight="251677696" behindDoc="0" locked="0" layoutInCell="1" allowOverlap="1" wp14:anchorId="0FBC8E74" wp14:editId="150EF60E">
+                <wp:simplePos x="0" y="0"/>
+                <wp:positionH relativeFrom="column">
+                  <wp:posOffset>2127197</wp:posOffset>
+                </wp:positionH>
+                <wp:positionV relativeFrom="paragraph">
+                  <wp:posOffset>2266681</wp:posOffset>
+                </wp:positionV>
+                <wp:extent cx="334800" cy="639360"/>
+                <wp:effectExtent l="38100" t="38100" r="46355" b="46990"/>
+                <wp:wrapNone/>
+                <wp:docPr id="675746449" name="Inkt 5"/>
+                <wp:cNvGraphicFramePr/>
+                <a:graphic xmlns:a="http://schemas.openxmlformats.org/drawingml/2006/main">
+                  <a:graphicData uri="http://schemas.microsoft.com/office/word/2010/wordprocessingInk">
+                    <w14:contentPart bwMode="auto" r:id="rId9">
+                      <w14:nvContentPartPr>
+                        <w14:cNvContentPartPr/>
+                      </w14:nvContentPartPr>
+                      <w14:xfrm>
+                        <a:off x="0" y="0"/>
+                        <a:ext cx="334800" cy="639360"/>
+                      </w14:xfrm>
+                    </w14:contentPart>
+                  </a:graphicData>
+                </a:graphic>
+              </wp:anchor>
+            </w:drawing>
+          </mc:Choice>
+          <mc:Fallback>
+            <w:pict>
+              <v:shapetype w14:anchorId="7DD33D9F" id="_x0000_t75" coordsize="21600,21600" o:spt="75" o:preferrelative="t" path="m@4@5l@4@11@9@11@9@5xe" filled="f" stroked="f">
+                <v:stroke joinstyle="miter"/>
+                <v:formulas>
+                  <v:f eqn="if lineDrawn pixelLineWidth 0"/>
+                  <v:f eqn="sum @0 1 0"/>
+                  <v:f eqn="sum 0 0 @1"/>
+                  <v:f eqn="prod @2 1 2"/>
+                  <v:f eqn="prod @3 21600 pixelWidth"/>
+                  <v:f eqn="prod @3 21600 pixelHeight"/>
+                  <v:f eqn="sum @0 0 1"/>
+                  <v:f eqn="prod @6 1 2"/>
+                  <v:f eqn="prod @7 21600 pixelWidth"/>
+                  <v:f eqn="sum @8 21600 0"/>
+                  <v:f eqn="prod @7 21600 pixelHeight"/>
+                  <v:f eqn="sum @10 21600 0"/>
+                </v:formulas>
+                <v:path o:extrusionok="f" gradientshapeok="t" o:connecttype="rect"/>
+                <o:lock v:ext="edit" aspectratio="t"/>
+              </v:shapetype>
+              <v:shape id="Inkt 5" o:spid="_x0000_s1026" type="#_x0000_t75" style="position:absolute;margin-left:167pt;margin-top:178pt;width:27.35pt;height:51.35pt;z-index:251677696;visibility:visible;mso-wrap-style:square;mso-wrap-distance-left:9pt;mso-wrap-distance-top:0;mso-wrap-distance-right:9pt;mso-wrap-distance-bottom:0;mso-position-horizontal:absolute;mso-position-horizontal-relative:text;mso-position-vertical:absolute;mso-position-vertical-relative:text" o:gfxdata="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">
+                <v:imagedata r:id="rId10" o:title=""/>
+              </v:shape>
+            </w:pict>
+          </mc:Fallback>
+        </mc:AlternateContent>
+      </w:r>
+      <w:r>
+        <w:rPr>
+          <w:noProof/>
+        </w:rPr>
+        <w:drawing>
+          <wp:inline distT="0" distB="0" distL="0" distR="0" wp14:anchorId="0A1A0903" wp14:editId="3A23557B">
+            <wp:extent cx="2628900" cy="3505200"/>
+            <wp:effectExtent l="0" t="0" r="0" b="0"/>
+            <wp:docPr id="518244198" name="Afbeelding 4" descr="Afbeelding met tekst, overdekt, muur, machine&#10;&#10;Automatisch gegenereerde beschrijving"/>
+            <wp:cNvGraphicFramePr>
+              <a:graphicFrameLocks xmlns:a="http://schemas.openxmlformats.org/drawingml/2006/main" noChangeAspect="1"/>
+            </wp:cNvGraphicFramePr>
+            <a:graphic xmlns:a="http://schemas.openxmlformats.org/drawingml/2006/main">
+              <a:graphicData uri="http://schemas.openxmlformats.org/drawingml/2006/picture">
+                <pic:pic xmlns:pic="http://schemas.openxmlformats.org/drawingml/2006/picture">
+                  <pic:nvPicPr>
+                    <pic:cNvPr id="518244198" name="Afbeelding 4" descr="Afbeelding met tekst, overdekt, muur, machine&#10;&#10;Automatisch gegenereerde beschrijving"/>
+                    <pic:cNvPicPr>
+                      <a:picLocks noChangeAspect="1" noChangeArrowheads="1"/>
+                    </pic:cNvPicPr>
+                  </pic:nvPicPr>
+                  <pic:blipFill>
+                    <a:blip r:embed="rId11" cstate="print">
+                      <a:extLst>
+                        <a:ext uri="{28A0092B-C50C-407E-A947-70E740481C1C}">
+                          <a14:useLocalDpi xmlns:a14="http://schemas.microsoft.com/office/drawing/2010/main" val="0"/>
+                        </a:ext>
+                      </a:extLst>
+                    </a:blip>
+                    <a:srcRect/>
+                    <a:stretch>
+                      <a:fillRect/>
+                    </a:stretch>
+                  </pic:blipFill>
+                  <pic:spPr bwMode="auto">
+                    <a:xfrm>
+                      <a:off x="0" y="0"/>
+                      <a:ext cx="2629050" cy="3505400"/>
+                    </a:xfrm>
+                    <a:prstGeom prst="rect">
+                      <a:avLst/>
+                    </a:prstGeom>
+                    <a:noFill/>
+                    <a:ln>
+                      <a:noFill/>
+                    </a:ln>
+                  </pic:spPr>
+                </pic:pic>
+              </a:graphicData>
+            </a:graphic>
+          </wp:inline>
+        </w:drawing>
+      </w:r>
+    </w:p>
+    <w:p/>
+    <w:p>
+      <w:proofErr w:type="spellStart"/>
+      <w:r>
+        <w:t>Labopdracht</w:t>
+      </w:r>
+      <w:proofErr w:type="spellEnd"/>
+      <w:r>
+        <w:t xml:space="preserve"> </w:t>
+      </w:r>
+      <w:r>
+        <w:t>1</w:t>
+      </w:r>
+      <w:r>
+        <w:t>:</w:t>
+      </w:r>
+    </w:p>
+    <w:p>
+      <w:r>
+        <w:t xml:space="preserve">Xs210 esmr5 van </w:t>
+      </w:r>
+      <w:proofErr w:type="spellStart"/>
+      <w:r>
+        <w:t>enexis</w:t>
+      </w:r>
+      <w:proofErr w:type="spellEnd"/>
     </w:p>
     <w:p>
       <w:r>
@@ -20,8 +680,19 @@
     <w:p/>
     <w:p/>
     <w:p>
-      <w:r>
-        <w:t>Labopdracht 3:</w:t>
+      <w:proofErr w:type="spellStart"/>
+      <w:r>
+        <w:t>Labopdracht</w:t>
+      </w:r>
+      <w:proofErr w:type="spellEnd"/>
+      <w:r>
+        <w:t xml:space="preserve"> </w:t>
+      </w:r>
+      <w:r>
+        <w:t>2</w:t>
+      </w:r>
+      <w:r>
+        <w:t>:</w:t>
       </w:r>
     </w:p>
     <w:tbl>
@@ -44,6 +715,7 @@
           </w:tcPr>
           <w:p>
             <w:r>
+              <w:lastRenderedPageBreak/>
               <w:t>P1 verbinding</w:t>
             </w:r>
           </w:p>
@@ -93,9 +765,11 @@
             <w:tcW w:w="4548" w:type="dxa"/>
           </w:tcPr>
           <w:p>
+            <w:proofErr w:type="spellStart"/>
             <w:r>
               <w:t>programmer</w:t>
             </w:r>
+            <w:proofErr w:type="spellEnd"/>
           </w:p>
         </w:tc>
         <w:tc>
@@ -129,7 +803,15 @@
           </w:tcPr>
           <w:p>
             <w:r>
-              <w:t>Het “Brein” van de SMU. Regeld de communicatie tussen componenten en maakt berekeningen.</w:t>
+              <w:t xml:space="preserve">Het “Brein” van de SMU. </w:t>
+            </w:r>
+            <w:proofErr w:type="spellStart"/>
+            <w:r>
+              <w:t>Regeld</w:t>
+            </w:r>
+            <w:proofErr w:type="spellEnd"/>
+            <w:r>
+              <w:t xml:space="preserve"> de communicatie tussen componenten en maakt berekeningen.</w:t>
             </w:r>
           </w:p>
         </w:tc>
@@ -188,7 +870,15 @@
     <w:p/>
     <w:p>
       <w:r>
-        <w:t xml:space="preserve">De p1 verbinding stuurt data door naar de microcontroller. Door middel van de knoppen kun je de microcontroller de instructie geven om bepaalde data op het oled schermpje </w:t>
+        <w:t xml:space="preserve">De p1 verbinding stuurt data door naar de microcontroller. Door middel van de knoppen kun je de microcontroller de instructie geven om bepaalde data op het </w:t>
+      </w:r>
+      <w:proofErr w:type="spellStart"/>
+      <w:r>
+        <w:t>oled</w:t>
+      </w:r>
+      <w:proofErr w:type="spellEnd"/>
+      <w:r>
+        <w:t xml:space="preserve"> schermpje </w:t>
       </w:r>
       <w:r>
         <w:t xml:space="preserve">of het 7 segmenten display </w:t>
@@ -204,9 +894,20 @@
       </w:r>
     </w:p>
     <w:p>
+      <w:proofErr w:type="spellStart"/>
       <w:r>
         <w:lastRenderedPageBreak/>
-        <w:t>Labopdracht 4:</w:t>
+        <w:t>Labopdracht</w:t>
+      </w:r>
+      <w:proofErr w:type="spellEnd"/>
+      <w:r>
+        <w:t xml:space="preserve"> </w:t>
+      </w:r>
+      <w:r>
+        <w:t>3</w:t>
+      </w:r>
+      <w:r>
+        <w:t>:</w:t>
       </w:r>
     </w:p>
     <w:p>
@@ -245,7 +946,7 @@
                     <pic:cNvPicPr/>
                   </pic:nvPicPr>
                   <pic:blipFill>
-                    <a:blip r:embed="rId5">
+                    <a:blip r:embed="rId12">
                       <a:extLst>
                         <a:ext uri="{28A0092B-C50C-407E-A947-70E740481C1C}">
                           <a14:useLocalDpi xmlns:a14="http://schemas.microsoft.com/office/drawing/2010/main" val="0"/>
@@ -305,7 +1006,7 @@
                 <wp:cNvGraphicFramePr/>
                 <a:graphic xmlns:a="http://schemas.openxmlformats.org/drawingml/2006/main">
                   <a:graphicData uri="http://schemas.microsoft.com/office/word/2010/wordprocessingInk">
-                    <w14:contentPart bwMode="auto" r:id="rId6">
+                    <w14:contentPart bwMode="auto" r:id="rId13">
                       <w14:nvContentPartPr>
                         <w14:cNvContentPartPr/>
                       </w14:nvContentPartPr>
@@ -341,7 +1042,7 @@
                 <o:lock v:ext="edit" aspectratio="t"/>
               </v:shapetype>
               <v:shape id="Inkt 3" o:spid="_x0000_s1026" type="#_x0000_t75" style="position:absolute;margin-left:366.85pt;margin-top:-1.7pt;width:72.2pt;height:58.9pt;z-index:251661312;visibility:visible;mso-wrap-style:square;mso-wrap-distance-left:9pt;mso-wrap-distance-top:0;mso-wrap-distance-right:9pt;mso-wrap-distance-bottom:0;mso-position-horizontal:absolute;mso-position-horizontal-relative:text;mso-position-vertical:absolute;mso-position-vertical-relative:text" o:gfxdata="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">
-                <v:imagedata r:id="rId7" o:title=""/>
+                <v:imagedata r:id="rId14" o:title=""/>
               </v:shape>
             </w:pict>
           </mc:Fallback>
@@ -369,7 +1070,7 @@
                 <wp:cNvGraphicFramePr/>
                 <a:graphic xmlns:a="http://schemas.openxmlformats.org/drawingml/2006/main">
                   <a:graphicData uri="http://schemas.microsoft.com/office/word/2010/wordprocessingInk">
-                    <w14:contentPart bwMode="auto" r:id="rId8">
+                    <w14:contentPart bwMode="auto" r:id="rId15">
                       <w14:nvContentPartPr>
                         <w14:cNvContentPartPr/>
                       </w14:nvContentPartPr>
@@ -386,7 +1087,7 @@
           <mc:Fallback>
             <w:pict>
               <v:shape w14:anchorId="0C19C5B1" id="Inkt 2" o:spid="_x0000_s1026" type="#_x0000_t75" style="position:absolute;margin-left:190.15pt;margin-top:58.95pt;width:92.05pt;height:91.2pt;z-index:251660288;visibility:visible;mso-wrap-style:square;mso-wrap-distance-left:9pt;mso-wrap-distance-top:0;mso-wrap-distance-right:9pt;mso-wrap-distance-bottom:0;mso-position-horizontal:absolute;mso-position-horizontal-relative:text;mso-position-vertical:absolute;mso-position-vertical-relative:text" o:gfxdata="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">
-                <v:imagedata r:id="rId9" o:title=""/>
+                <v:imagedata r:id="rId16" o:title=""/>
               </v:shape>
             </w:pict>
           </mc:Fallback>
@@ -414,7 +1115,7 @@
                 <wp:cNvGraphicFramePr/>
                 <a:graphic xmlns:a="http://schemas.openxmlformats.org/drawingml/2006/main">
                   <a:graphicData uri="http://schemas.microsoft.com/office/word/2010/wordprocessingInk">
-                    <w14:contentPart bwMode="auto" r:id="rId10">
+                    <w14:contentPart bwMode="auto" r:id="rId17">
                       <w14:nvContentPartPr>
                         <w14:cNvContentPartPr/>
                       </w14:nvContentPartPr>
@@ -431,7 +1132,7 @@
           <mc:Fallback>
             <w:pict>
               <v:shape w14:anchorId="0AA07831" id="Inkt 1" o:spid="_x0000_s1026" type="#_x0000_t75" style="position:absolute;margin-left:209.25pt;margin-top:192.5pt;width:72.75pt;height:32.95pt;z-index:251659264;visibility:visible;mso-wrap-style:square;mso-wrap-distance-left:9pt;mso-wrap-distance-top:0;mso-wrap-distance-right:9pt;mso-wrap-distance-bottom:0;mso-position-horizontal:absolute;mso-position-horizontal-relative:text;mso-position-vertical:absolute;mso-position-vertical-relative:text" o:gfxdata="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">
-                <v:imagedata r:id="rId11" o:title=""/>
+                <v:imagedata r:id="rId18" o:title=""/>
               </v:shape>
             </w:pict>
           </mc:Fallback>
@@ -483,7 +1184,7 @@
                 <wp:cNvGraphicFramePr/>
                 <a:graphic xmlns:a="http://schemas.openxmlformats.org/drawingml/2006/main">
                   <a:graphicData uri="http://schemas.microsoft.com/office/word/2010/wordprocessingInk">
-                    <w14:contentPart bwMode="auto" r:id="rId12">
+                    <w14:contentPart bwMode="auto" r:id="rId19">
                       <w14:nvContentPartPr>
                         <w14:cNvContentPartPr/>
                       </w14:nvContentPartPr>
@@ -500,7 +1201,7 @@
           <mc:Fallback>
             <w:pict>
               <v:shape w14:anchorId="7D3D04B8" id="Inkt 14" o:spid="_x0000_s1026" type="#_x0000_t75" style="position:absolute;margin-left:34.85pt;margin-top:-8pt;width:322.05pt;height:19.7pt;z-index:251671552;visibility:visible;mso-wrap-style:square;mso-wrap-distance-left:9pt;mso-wrap-distance-top:0;mso-wrap-distance-right:9pt;mso-wrap-distance-bottom:0;mso-position-horizontal:absolute;mso-position-horizontal-relative:text;mso-position-vertical:absolute;mso-position-vertical-relative:text" o:gfxdata="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">
-                <v:imagedata r:id="rId13" o:title=""/>
+                <v:imagedata r:id="rId20" o:title=""/>
               </v:shape>
             </w:pict>
           </mc:Fallback>
@@ -540,7 +1241,7 @@
                 <wp:cNvGraphicFramePr/>
                 <a:graphic xmlns:a="http://schemas.openxmlformats.org/drawingml/2006/main">
                   <a:graphicData uri="http://schemas.microsoft.com/office/word/2010/wordprocessingInk">
-                    <w14:contentPart bwMode="auto" r:id="rId14">
+                    <w14:contentPart bwMode="auto" r:id="rId21">
                       <w14:nvContentPartPr>
                         <w14:cNvContentPartPr/>
                       </w14:nvContentPartPr>
@@ -557,7 +1258,7 @@
           <mc:Fallback>
             <w:pict>
               <v:shape w14:anchorId="24FF587C" id="Inkt 19" o:spid="_x0000_s1026" type="#_x0000_t75" style="position:absolute;margin-left:33.6pt;margin-top:-43.3pt;width:165.05pt;height:188.45pt;z-index:251676672;visibility:visible;mso-wrap-style:square;mso-wrap-distance-left:9pt;mso-wrap-distance-top:0;mso-wrap-distance-right:9pt;mso-wrap-distance-bottom:0;mso-position-horizontal:absolute;mso-position-horizontal-relative:text;mso-position-vertical:absolute;mso-position-vertical-relative:text" o:gfxdata="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">
-                <v:imagedata r:id="rId15" o:title=""/>
+                <v:imagedata r:id="rId22" o:title=""/>
               </v:shape>
             </w:pict>
           </mc:Fallback>
@@ -585,7 +1286,7 @@
                 <wp:cNvGraphicFramePr/>
                 <a:graphic xmlns:a="http://schemas.openxmlformats.org/drawingml/2006/main">
                   <a:graphicData uri="http://schemas.microsoft.com/office/word/2010/wordprocessingInk">
-                    <w14:contentPart bwMode="auto" r:id="rId16">
+                    <w14:contentPart bwMode="auto" r:id="rId23">
                       <w14:nvContentPartPr>
                         <w14:cNvContentPartPr/>
                       </w14:nvContentPartPr>
@@ -602,7 +1303,7 @@
           <mc:Fallback>
             <w:pict>
               <v:shape w14:anchorId="4CF44400" id="Inkt 11" o:spid="_x0000_s1026" type="#_x0000_t75" style="position:absolute;margin-left:34.85pt;margin-top:-24.7pt;width:154pt;height:63pt;z-index:251668480;visibility:visible;mso-wrap-style:square;mso-wrap-distance-left:9pt;mso-wrap-distance-top:0;mso-wrap-distance-right:9pt;mso-wrap-distance-bottom:0;mso-position-horizontal:absolute;mso-position-horizontal-relative:text;mso-position-vertical:absolute;mso-position-vertical-relative:text" o:gfxdata="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">
-                <v:imagedata r:id="rId17" o:title=""/>
+                <v:imagedata r:id="rId24" o:title=""/>
               </v:shape>
             </w:pict>
           </mc:Fallback>
@@ -630,7 +1331,7 @@
                 <wp:cNvGraphicFramePr/>
                 <a:graphic xmlns:a="http://schemas.openxmlformats.org/drawingml/2006/main">
                   <a:graphicData uri="http://schemas.microsoft.com/office/word/2010/wordprocessingInk">
-                    <w14:contentPart bwMode="auto" r:id="rId18">
+                    <w14:contentPart bwMode="auto" r:id="rId25">
                       <w14:nvContentPartPr>
                         <w14:cNvContentPartPr/>
                       </w14:nvContentPartPr>
@@ -647,7 +1348,7 @@
           <mc:Fallback>
             <w:pict>
               <v:shape w14:anchorId="0D228380" id="Inkt 8" o:spid="_x0000_s1026" type="#_x0000_t75" style="position:absolute;margin-left:188.85pt;margin-top:144.8pt;width:9pt;height:2.9pt;z-index:251665408;visibility:visible;mso-wrap-style:square;mso-wrap-distance-left:9pt;mso-wrap-distance-top:0;mso-wrap-distance-right:9pt;mso-wrap-distance-bottom:0;mso-position-horizontal:absolute;mso-position-horizontal-relative:text;mso-position-vertical:absolute;mso-position-vertical-relative:text" o:gfxdata="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">
-                <v:imagedata r:id="rId19" o:title=""/>
+                <v:imagedata r:id="rId26" o:title=""/>
               </v:shape>
             </w:pict>
           </mc:Fallback>
@@ -663,9 +1364,17 @@
       </w:r>
     </w:p>
     <w:p>
+      <w:proofErr w:type="spellStart"/>
       <w:r>
         <w:lastRenderedPageBreak/>
-        <w:t>Labopdracht 5</w:t>
+        <w:t>Labopdracht</w:t>
+      </w:r>
+      <w:proofErr w:type="spellEnd"/>
+      <w:r>
+        <w:t xml:space="preserve"> </w:t>
+      </w:r>
+      <w:r>
+        <w:t>4</w:t>
       </w:r>
     </w:p>
     <w:tbl>
@@ -737,7 +1446,7 @@
                           <pic:cNvPicPr/>
                         </pic:nvPicPr>
                         <pic:blipFill>
-                          <a:blip r:embed="rId20"/>
+                          <a:blip r:embed="rId27"/>
                           <a:stretch>
                             <a:fillRect/>
                           </a:stretch>
@@ -826,7 +1535,7 @@
                           <pic:cNvPicPr/>
                         </pic:nvPicPr>
                         <pic:blipFill>
-                          <a:blip r:embed="rId21"/>
+                          <a:blip r:embed="rId28"/>
                           <a:stretch>
                             <a:fillRect/>
                           </a:stretch>
@@ -895,7 +1604,7 @@
                           <pic:cNvPicPr/>
                         </pic:nvPicPr>
                         <pic:blipFill>
-                          <a:blip r:embed="rId22"/>
+                          <a:blip r:embed="rId29"/>
                           <a:stretch>
                             <a:fillRect/>
                           </a:stretch>
@@ -923,7 +1632,15 @@
           </w:tcPr>
           <w:p>
             <w:r>
-              <w:t>LED (Led emitting diode)</w:t>
+              <w:t xml:space="preserve">LED (Led </w:t>
+            </w:r>
+            <w:proofErr w:type="spellStart"/>
+            <w:r>
+              <w:t>emitting</w:t>
+            </w:r>
+            <w:proofErr w:type="spellEnd"/>
+            <w:r>
+              <w:t xml:space="preserve"> diode)</w:t>
             </w:r>
           </w:p>
         </w:tc>
@@ -964,7 +1681,7 @@
                           <pic:cNvPicPr/>
                         </pic:nvPicPr>
                         <pic:blipFill>
-                          <a:blip r:embed="rId23"/>
+                          <a:blip r:embed="rId30"/>
                           <a:stretch>
                             <a:fillRect/>
                           </a:stretch>
@@ -1033,7 +1750,7 @@
                           <pic:cNvPicPr/>
                         </pic:nvPicPr>
                         <pic:blipFill>
-                          <a:blip r:embed="rId24"/>
+                          <a:blip r:embed="rId31"/>
                           <a:stretch>
                             <a:fillRect/>
                           </a:stretch>
@@ -1102,7 +1819,7 @@
                           <pic:cNvPicPr/>
                         </pic:nvPicPr>
                         <pic:blipFill>
-                          <a:blip r:embed="rId25"/>
+                          <a:blip r:embed="rId32"/>
                           <a:stretch>
                             <a:fillRect/>
                           </a:stretch>
@@ -1149,8 +1866,16 @@
     <w:p/>
     <w:p/>
     <w:p>
-      <w:r>
-        <w:t>Labopdracht 6</w:t>
+      <w:proofErr w:type="spellStart"/>
+      <w:r>
+        <w:t>Labopdracht</w:t>
+      </w:r>
+      <w:proofErr w:type="spellEnd"/>
+      <w:r>
+        <w:t xml:space="preserve"> </w:t>
+      </w:r>
+      <w:r>
+        <w:t>5</w:t>
       </w:r>
     </w:p>
     <w:p>
@@ -1209,8 +1934,16 @@
     </w:p>
     <w:p/>
     <w:p>
-      <w:r>
-        <w:t>Labopdracht 7</w:t>
+      <w:proofErr w:type="spellStart"/>
+      <w:r>
+        <w:t>Labopdracht</w:t>
+      </w:r>
+      <w:proofErr w:type="spellEnd"/>
+      <w:r>
+        <w:t xml:space="preserve"> </w:t>
+      </w:r>
+      <w:r>
+        <w:t>6</w:t>
       </w:r>
     </w:p>
     <w:p>
@@ -1257,6 +1990,95 @@
 <file path=word/numbering.xml><?xml version="1.0" encoding="utf-8"?>
 <w:numbering xmlns:wpc="http://schemas.microsoft.com/office/word/2010/wordprocessingCanvas" xmlns:cx="http://schemas.microsoft.com/office/drawing/2014/chartex" xmlns:cx1="http://schemas.microsoft.com/office/drawing/2015/9/8/chartex" xmlns:cx2="http://schemas.microsoft.com/office/drawing/2015/10/21/chartex" xmlns:cx3="http://schemas.microsoft.com/office/drawing/2016/5/9/chartex" xmlns:cx4="http://schemas.microsoft.com/office/drawing/2016/5/10/chartex" xmlns:cx5="http://schemas.microsoft.com/office/drawing/2016/5/11/chartex" xmlns:cx6="http://schemas.microsoft.com/office/drawing/2016/5/12/chartex" xmlns:cx7="http://schemas.microsoft.com/office/drawing/2016/5/13/chartex" xmlns:cx8="http://schemas.microsoft.com/office/drawing/2016/5/14/chartex" xmlns:mc="http://schemas.openxmlformats.org/markup-compatibility/2006" xmlns:aink="http://schemas.microsoft.com/office/drawing/2016/ink" xmlns:am3d="http://schemas.microsoft.com/office/drawing/2017/model3d" xmlns:o="urn:schemas-microsoft-com:office:office" xmlns:oel="http://schemas.microsoft.com/office/2019/extlst" xmlns:r="http://schemas.openxmlformats.org/officeDocument/2006/relationships" xmlns:m="http://schemas.openxmlformats.org/officeDocument/2006/math" xmlns:v="urn:schemas-microsoft-com:vml" xmlns:wp14="http://schemas.microsoft.com/office/word/2010/wordprocessingDrawing" xmlns:wp="http://schemas.openxmlformats.org/drawingml/2006/wordprocessingDrawing" xmlns:w10="urn:schemas-microsoft-com:office:word" xmlns:w="http://schemas.openxmlformats.org/wordprocessingml/2006/main" xmlns:w14="http://schemas.microsoft.com/office/word/2010/wordml" xmlns:w15="http://schemas.microsoft.com/office/word/2012/wordml" xmlns:w16cex="http://schemas.microsoft.com/office/word/2018/wordml/cex" xmlns:w16cid="http://schemas.microsoft.com/office/word/2016/wordml/cid" xmlns:w16="http://schemas.microsoft.com/office/word/2018/wordml" xmlns:w16du="http://schemas.microsoft.com/office/word/2023/wordml/word16du" xmlns:w16sdtdh="http://schemas.microsoft.com/office/word/2020/wordml/sdtdatahash" xmlns:w16se="http://schemas.microsoft.com/office/word/2015/wordml/symex" xmlns:wpg="http://schemas.microsoft.com/office/word/2010/wordprocessingGroup" xmlns:wpi="http://schemas.microsoft.com/office/word/2010/wordprocessingInk" xmlns:wne="http://schemas.microsoft.com/office/word/2006/wordml" xmlns:wps="http://schemas.microsoft.com/office/word/2010/wordprocessingShape" mc:Ignorable="w14 w15 w16se w16cid w16 w16cex w16sdtdh w16du wp14">
   <w:abstractNum w:abstractNumId="0" w15:restartNumberingAfterBreak="0">
+    <w:nsid w:val="066878D7"/>
+    <w:multiLevelType w:val="hybridMultilevel"/>
+    <w:tmpl w:val="6E0AD39C"/>
+    <w:lvl w:ilvl="0" w:tplc="04130017">
+      <w:start w:val="1"/>
+      <w:numFmt w:val="lowerLetter"/>
+      <w:lvlText w:val="%1)"/>
+      <w:lvlJc w:val="left"/>
+      <w:pPr>
+        <w:ind w:left="720" w:hanging="360"/>
+      </w:pPr>
+      <w:rPr>
+        <w:rFonts w:hint="default"/>
+      </w:rPr>
+    </w:lvl>
+    <w:lvl w:ilvl="1" w:tplc="04130019" w:tentative="1">
+      <w:start w:val="1"/>
+      <w:numFmt w:val="lowerLetter"/>
+      <w:lvlText w:val="%2."/>
+      <w:lvlJc w:val="left"/>
+      <w:pPr>
+        <w:ind w:left="1440" w:hanging="360"/>
+      </w:pPr>
+    </w:lvl>
+    <w:lvl w:ilvl="2" w:tplc="0413001B" w:tentative="1">
+      <w:start w:val="1"/>
+      <w:numFmt w:val="lowerRoman"/>
+      <w:lvlText w:val="%3."/>
+      <w:lvlJc w:val="right"/>
+      <w:pPr>
+        <w:ind w:left="2160" w:hanging="180"/>
+      </w:pPr>
+    </w:lvl>
+    <w:lvl w:ilvl="3" w:tplc="0413000F" w:tentative="1">
+      <w:start w:val="1"/>
+      <w:numFmt w:val="decimal"/>
+      <w:lvlText w:val="%4."/>
+      <w:lvlJc w:val="left"/>
+      <w:pPr>
+        <w:ind w:left="2880" w:hanging="360"/>
+      </w:pPr>
+    </w:lvl>
+    <w:lvl w:ilvl="4" w:tplc="04130019" w:tentative="1">
+      <w:start w:val="1"/>
+      <w:numFmt w:val="lowerLetter"/>
+      <w:lvlText w:val="%5."/>
+      <w:lvlJc w:val="left"/>
+      <w:pPr>
+        <w:ind w:left="3600" w:hanging="360"/>
+      </w:pPr>
+    </w:lvl>
+    <w:lvl w:ilvl="5" w:tplc="0413001B" w:tentative="1">
+      <w:start w:val="1"/>
+      <w:numFmt w:val="lowerRoman"/>
+      <w:lvlText w:val="%6."/>
+      <w:lvlJc w:val="right"/>
+      <w:pPr>
+        <w:ind w:left="4320" w:hanging="180"/>
+      </w:pPr>
+    </w:lvl>
+    <w:lvl w:ilvl="6" w:tplc="0413000F" w:tentative="1">
+      <w:start w:val="1"/>
+      <w:numFmt w:val="decimal"/>
+      <w:lvlText w:val="%7."/>
+      <w:lvlJc w:val="left"/>
+      <w:pPr>
+        <w:ind w:left="5040" w:hanging="360"/>
+      </w:pPr>
+    </w:lvl>
+    <w:lvl w:ilvl="7" w:tplc="04130019" w:tentative="1">
+      <w:start w:val="1"/>
+      <w:numFmt w:val="lowerLetter"/>
+      <w:lvlText w:val="%8."/>
+      <w:lvlJc w:val="left"/>
+      <w:pPr>
+        <w:ind w:left="5760" w:hanging="360"/>
+      </w:pPr>
+    </w:lvl>
+    <w:lvl w:ilvl="8" w:tplc="0413001B" w:tentative="1">
+      <w:start w:val="1"/>
+      <w:numFmt w:val="lowerRoman"/>
+      <w:lvlText w:val="%9."/>
+      <w:lvlJc w:val="right"/>
+      <w:pPr>
+        <w:ind w:left="6480" w:hanging="180"/>
+      </w:pPr>
+    </w:lvl>
+  </w:abstractNum>
+  <w:abstractNum w:abstractNumId="1" w15:restartNumberingAfterBreak="0">
     <w:nsid w:val="1D86450E"/>
     <w:multiLevelType w:val="hybridMultilevel"/>
     <w:tmpl w:val="280224E2"/>
@@ -1345,7 +2167,7 @@
       </w:pPr>
     </w:lvl>
   </w:abstractNum>
-  <w:abstractNum w:abstractNumId="1" w15:restartNumberingAfterBreak="0">
+  <w:abstractNum w:abstractNumId="2" w15:restartNumberingAfterBreak="0">
     <w:nsid w:val="1F843AD0"/>
     <w:multiLevelType w:val="hybridMultilevel"/>
     <w:tmpl w:val="C40209A4"/>
@@ -1434,7 +2256,185 @@
       </w:pPr>
     </w:lvl>
   </w:abstractNum>
-  <w:abstractNum w:abstractNumId="2" w15:restartNumberingAfterBreak="0">
+  <w:abstractNum w:abstractNumId="3" w15:restartNumberingAfterBreak="0">
+    <w:nsid w:val="3B764E8C"/>
+    <w:multiLevelType w:val="hybridMultilevel"/>
+    <w:tmpl w:val="8E2EFA20"/>
+    <w:lvl w:ilvl="0" w:tplc="04130017">
+      <w:start w:val="1"/>
+      <w:numFmt w:val="lowerLetter"/>
+      <w:lvlText w:val="%1)"/>
+      <w:lvlJc w:val="left"/>
+      <w:pPr>
+        <w:ind w:left="720" w:hanging="360"/>
+      </w:pPr>
+      <w:rPr>
+        <w:rFonts w:hint="default"/>
+      </w:rPr>
+    </w:lvl>
+    <w:lvl w:ilvl="1" w:tplc="04130019" w:tentative="1">
+      <w:start w:val="1"/>
+      <w:numFmt w:val="lowerLetter"/>
+      <w:lvlText w:val="%2."/>
+      <w:lvlJc w:val="left"/>
+      <w:pPr>
+        <w:ind w:left="1440" w:hanging="360"/>
+      </w:pPr>
+    </w:lvl>
+    <w:lvl w:ilvl="2" w:tplc="0413001B" w:tentative="1">
+      <w:start w:val="1"/>
+      <w:numFmt w:val="lowerRoman"/>
+      <w:lvlText w:val="%3."/>
+      <w:lvlJc w:val="right"/>
+      <w:pPr>
+        <w:ind w:left="2160" w:hanging="180"/>
+      </w:pPr>
+    </w:lvl>
+    <w:lvl w:ilvl="3" w:tplc="0413000F" w:tentative="1">
+      <w:start w:val="1"/>
+      <w:numFmt w:val="decimal"/>
+      <w:lvlText w:val="%4."/>
+      <w:lvlJc w:val="left"/>
+      <w:pPr>
+        <w:ind w:left="2880" w:hanging="360"/>
+      </w:pPr>
+    </w:lvl>
+    <w:lvl w:ilvl="4" w:tplc="04130019" w:tentative="1">
+      <w:start w:val="1"/>
+      <w:numFmt w:val="lowerLetter"/>
+      <w:lvlText w:val="%5."/>
+      <w:lvlJc w:val="left"/>
+      <w:pPr>
+        <w:ind w:left="3600" w:hanging="360"/>
+      </w:pPr>
+    </w:lvl>
+    <w:lvl w:ilvl="5" w:tplc="0413001B" w:tentative="1">
+      <w:start w:val="1"/>
+      <w:numFmt w:val="lowerRoman"/>
+      <w:lvlText w:val="%6."/>
+      <w:lvlJc w:val="right"/>
+      <w:pPr>
+        <w:ind w:left="4320" w:hanging="180"/>
+      </w:pPr>
+    </w:lvl>
+    <w:lvl w:ilvl="6" w:tplc="0413000F" w:tentative="1">
+      <w:start w:val="1"/>
+      <w:numFmt w:val="decimal"/>
+      <w:lvlText w:val="%7."/>
+      <w:lvlJc w:val="left"/>
+      <w:pPr>
+        <w:ind w:left="5040" w:hanging="360"/>
+      </w:pPr>
+    </w:lvl>
+    <w:lvl w:ilvl="7" w:tplc="04130019" w:tentative="1">
+      <w:start w:val="1"/>
+      <w:numFmt w:val="lowerLetter"/>
+      <w:lvlText w:val="%8."/>
+      <w:lvlJc w:val="left"/>
+      <w:pPr>
+        <w:ind w:left="5760" w:hanging="360"/>
+      </w:pPr>
+    </w:lvl>
+    <w:lvl w:ilvl="8" w:tplc="0413001B" w:tentative="1">
+      <w:start w:val="1"/>
+      <w:numFmt w:val="lowerRoman"/>
+      <w:lvlText w:val="%9."/>
+      <w:lvlJc w:val="right"/>
+      <w:pPr>
+        <w:ind w:left="6480" w:hanging="180"/>
+      </w:pPr>
+    </w:lvl>
+  </w:abstractNum>
+  <w:abstractNum w:abstractNumId="4" w15:restartNumberingAfterBreak="0">
+    <w:nsid w:val="55FE4A67"/>
+    <w:multiLevelType w:val="hybridMultilevel"/>
+    <w:tmpl w:val="3BA0FB22"/>
+    <w:lvl w:ilvl="0" w:tplc="04130017">
+      <w:start w:val="1"/>
+      <w:numFmt w:val="lowerLetter"/>
+      <w:lvlText w:val="%1)"/>
+      <w:lvlJc w:val="left"/>
+      <w:pPr>
+        <w:ind w:left="720" w:hanging="360"/>
+      </w:pPr>
+      <w:rPr>
+        <w:rFonts w:hint="default"/>
+      </w:rPr>
+    </w:lvl>
+    <w:lvl w:ilvl="1" w:tplc="04130019" w:tentative="1">
+      <w:start w:val="1"/>
+      <w:numFmt w:val="lowerLetter"/>
+      <w:lvlText w:val="%2."/>
+      <w:lvlJc w:val="left"/>
+      <w:pPr>
+        <w:ind w:left="1440" w:hanging="360"/>
+      </w:pPr>
+    </w:lvl>
+    <w:lvl w:ilvl="2" w:tplc="0413001B" w:tentative="1">
+      <w:start w:val="1"/>
+      <w:numFmt w:val="lowerRoman"/>
+      <w:lvlText w:val="%3."/>
+      <w:lvlJc w:val="right"/>
+      <w:pPr>
+        <w:ind w:left="2160" w:hanging="180"/>
+      </w:pPr>
+    </w:lvl>
+    <w:lvl w:ilvl="3" w:tplc="0413000F" w:tentative="1">
+      <w:start w:val="1"/>
+      <w:numFmt w:val="decimal"/>
+      <w:lvlText w:val="%4."/>
+      <w:lvlJc w:val="left"/>
+      <w:pPr>
+        <w:ind w:left="2880" w:hanging="360"/>
+      </w:pPr>
+    </w:lvl>
+    <w:lvl w:ilvl="4" w:tplc="04130019" w:tentative="1">
+      <w:start w:val="1"/>
+      <w:numFmt w:val="lowerLetter"/>
+      <w:lvlText w:val="%5."/>
+      <w:lvlJc w:val="left"/>
+      <w:pPr>
+        <w:ind w:left="3600" w:hanging="360"/>
+      </w:pPr>
+    </w:lvl>
+    <w:lvl w:ilvl="5" w:tplc="0413001B" w:tentative="1">
+      <w:start w:val="1"/>
+      <w:numFmt w:val="lowerRoman"/>
+      <w:lvlText w:val="%6."/>
+      <w:lvlJc w:val="right"/>
+      <w:pPr>
+        <w:ind w:left="4320" w:hanging="180"/>
+      </w:pPr>
+    </w:lvl>
+    <w:lvl w:ilvl="6" w:tplc="0413000F" w:tentative="1">
+      <w:start w:val="1"/>
+      <w:numFmt w:val="decimal"/>
+      <w:lvlText w:val="%7."/>
+      <w:lvlJc w:val="left"/>
+      <w:pPr>
+        <w:ind w:left="5040" w:hanging="360"/>
+      </w:pPr>
+    </w:lvl>
+    <w:lvl w:ilvl="7" w:tplc="04130019" w:tentative="1">
+      <w:start w:val="1"/>
+      <w:numFmt w:val="lowerLetter"/>
+      <w:lvlText w:val="%8."/>
+      <w:lvlJc w:val="left"/>
+      <w:pPr>
+        <w:ind w:left="5760" w:hanging="360"/>
+      </w:pPr>
+    </w:lvl>
+    <w:lvl w:ilvl="8" w:tplc="0413001B" w:tentative="1">
+      <w:start w:val="1"/>
+      <w:numFmt w:val="lowerRoman"/>
+      <w:lvlText w:val="%9."/>
+      <w:lvlJc w:val="right"/>
+      <w:pPr>
+        <w:ind w:left="6480" w:hanging="180"/>
+      </w:pPr>
+    </w:lvl>
+  </w:abstractNum>
+  <w:abstractNum w:abstractNumId="5" w15:restartNumberingAfterBreak="0">
     <w:nsid w:val="5FB44CEC"/>
     <w:multiLevelType w:val="hybridMultilevel"/>
     <w:tmpl w:val="0270D296"/>
@@ -1523,14 +2523,115 @@
       </w:pPr>
     </w:lvl>
   </w:abstractNum>
+  <w:abstractNum w:abstractNumId="6" w15:restartNumberingAfterBreak="0">
+    <w:nsid w:val="6D812C0E"/>
+    <w:multiLevelType w:val="hybridMultilevel"/>
+    <w:tmpl w:val="D716DE7E"/>
+    <w:lvl w:ilvl="0" w:tplc="04130017">
+      <w:start w:val="1"/>
+      <w:numFmt w:val="lowerLetter"/>
+      <w:lvlText w:val="%1)"/>
+      <w:lvlJc w:val="left"/>
+      <w:pPr>
+        <w:ind w:left="720" w:hanging="360"/>
+      </w:pPr>
+      <w:rPr>
+        <w:rFonts w:hint="default"/>
+      </w:rPr>
+    </w:lvl>
+    <w:lvl w:ilvl="1" w:tplc="04130019" w:tentative="1">
+      <w:start w:val="1"/>
+      <w:numFmt w:val="lowerLetter"/>
+      <w:lvlText w:val="%2."/>
+      <w:lvlJc w:val="left"/>
+      <w:pPr>
+        <w:ind w:left="1440" w:hanging="360"/>
+      </w:pPr>
+    </w:lvl>
+    <w:lvl w:ilvl="2" w:tplc="0413001B" w:tentative="1">
+      <w:start w:val="1"/>
+      <w:numFmt w:val="lowerRoman"/>
+      <w:lvlText w:val="%3."/>
+      <w:lvlJc w:val="right"/>
+      <w:pPr>
+        <w:ind w:left="2160" w:hanging="180"/>
+      </w:pPr>
+    </w:lvl>
+    <w:lvl w:ilvl="3" w:tplc="0413000F" w:tentative="1">
+      <w:start w:val="1"/>
+      <w:numFmt w:val="decimal"/>
+      <w:lvlText w:val="%4."/>
+      <w:lvlJc w:val="left"/>
+      <w:pPr>
+        <w:ind w:left="2880" w:hanging="360"/>
+      </w:pPr>
+    </w:lvl>
+    <w:lvl w:ilvl="4" w:tplc="04130019" w:tentative="1">
+      <w:start w:val="1"/>
+      <w:numFmt w:val="lowerLetter"/>
+      <w:lvlText w:val="%5."/>
+      <w:lvlJc w:val="left"/>
+      <w:pPr>
+        <w:ind w:left="3600" w:hanging="360"/>
+      </w:pPr>
+    </w:lvl>
+    <w:lvl w:ilvl="5" w:tplc="0413001B" w:tentative="1">
+      <w:start w:val="1"/>
+      <w:numFmt w:val="lowerRoman"/>
+      <w:lvlText w:val="%6."/>
+      <w:lvlJc w:val="right"/>
+      <w:pPr>
+        <w:ind w:left="4320" w:hanging="180"/>
+      </w:pPr>
+    </w:lvl>
+    <w:lvl w:ilvl="6" w:tplc="0413000F" w:tentative="1">
+      <w:start w:val="1"/>
+      <w:numFmt w:val="decimal"/>
+      <w:lvlText w:val="%7."/>
+      <w:lvlJc w:val="left"/>
+      <w:pPr>
+        <w:ind w:left="5040" w:hanging="360"/>
+      </w:pPr>
+    </w:lvl>
+    <w:lvl w:ilvl="7" w:tplc="04130019" w:tentative="1">
+      <w:start w:val="1"/>
+      <w:numFmt w:val="lowerLetter"/>
+      <w:lvlText w:val="%8."/>
+      <w:lvlJc w:val="left"/>
+      <w:pPr>
+        <w:ind w:left="5760" w:hanging="360"/>
+      </w:pPr>
+    </w:lvl>
+    <w:lvl w:ilvl="8" w:tplc="0413001B" w:tentative="1">
+      <w:start w:val="1"/>
+      <w:numFmt w:val="lowerRoman"/>
+      <w:lvlText w:val="%9."/>
+      <w:lvlJc w:val="right"/>
+      <w:pPr>
+        <w:ind w:left="6480" w:hanging="180"/>
+      </w:pPr>
+    </w:lvl>
+  </w:abstractNum>
   <w:num w:numId="1" w16cid:durableId="384183677">
+    <w:abstractNumId w:val="2"/>
+  </w:num>
+  <w:num w:numId="2" w16cid:durableId="771585538">
+    <w:abstractNumId w:val="5"/>
+  </w:num>
+  <w:num w:numId="3" w16cid:durableId="556160182">
     <w:abstractNumId w:val="1"/>
   </w:num>
-  <w:num w:numId="2" w16cid:durableId="771585538">
-    <w:abstractNumId w:val="2"/>
+  <w:num w:numId="4" w16cid:durableId="1220287567">
+    <w:abstractNumId w:val="0"/>
   </w:num>
-  <w:num w:numId="3" w16cid:durableId="556160182">
-    <w:abstractNumId w:val="0"/>
+  <w:num w:numId="5" w16cid:durableId="2023389177">
+    <w:abstractNumId w:val="6"/>
+  </w:num>
+  <w:num w:numId="6" w16cid:durableId="1672099483">
+    <w:abstractNumId w:val="4"/>
+  </w:num>
+  <w:num w:numId="7" w16cid:durableId="713310330">
+    <w:abstractNumId w:val="3"/>
   </w:num>
 </w:numbering>
 </file>
@@ -2490,6 +3591,34 @@
           <inkml:channelProperty channel="F" name="resolution" value="0" units="1/dev"/>
         </inkml:channelProperties>
       </inkml:inkSource>
+      <inkml:timestamp xml:id="ts0" timeString="2024-09-05T10:49:03.213"/>
+    </inkml:context>
+    <inkml:brush xml:id="br0">
+      <inkml:brushProperty name="width" value="0.035" units="cm"/>
+      <inkml:brushProperty name="height" value="0.035" units="cm"/>
+      <inkml:brushProperty name="color" value="#E71224"/>
+    </inkml:brush>
+  </inkml:definitions>
+  <inkml:trace contextRef="#ctx0" brushRef="#br0">660 62 24575,'-11'-8'0,"-1"1"0,1 0 0,-2 1 0,1 0 0,0 1 0,-1 1 0,0 0 0,-15-3 0,19 5 0,-1 0 0,0 1 0,1 0 0,-1 0 0,0 1 0,0 0 0,1 1 0,-1 0 0,0 1 0,1 0 0,-1 0 0,1 1 0,-1 0 0,1 1 0,-11 6 0,3 0 0,2 1 0,-1 1 0,1 0 0,1 1 0,1 1 0,-23 27 0,-24 29 0,-48 63 0,97-118 0,2 0 0,0 1 0,0 0 0,2 0 0,0 1 0,1 0 0,-5 22 0,7-10 0,2 0 0,0-1 0,5 43 0,-1-3 0,-1-47 0,2 0 0,0-1 0,1 1 0,11 31 0,-12-43 0,1-1 0,0 0 0,0 0 0,11 14 0,-10-15 0,-1-1 0,0 1 0,0 0 0,0 0 0,-1 0 0,0 1 0,3 10 0,-4 3 0,0 0 0,-1-1 0,-1 1 0,-1 0 0,-5 27 0,4-29 0,2-16 0,0 0 0,0-1 0,1 1 0,-1 0 0,1-1 0,0 1 0,0-1 0,0 1 0,0-1 0,0 1 0,0-1 0,1 1 0,-1-1 0,1 0 0,-1 0 0,1 0 0,4 4 0,43 34 0,-23-19 0,-7-3 0,-1 1 0,-1 0 0,-1 1 0,-1 1 0,15 28 0,49 115 0,-32-60 0,-42-95 0,-1 0 0,1-1 0,0 1 0,0-1 0,1-1 0,0 1 0,12 10 0,-13-14 0,-1-1 0,1 0 0,-1 0 0,1-1 0,0 0 0,0 1 0,0-2 0,0 1 0,0 0 0,0-1 0,1 0 0,-1 0 0,1-1 0,-1 0 0,7 0 0,13 0 0,0-1 0,1-2 0,-1 0 0,-1-2 0,49-15 0,-65 17 0,-1 0 0,1-1 0,0 0 0,-1 0 0,0-1 0,0 0 0,0 0 0,-1-1 0,1 0 0,-1 0 0,-1 0 0,1-1 0,-1 0 0,0 0 0,-1 0 0,0-1 0,0 1 0,0-1 0,-1 0 0,0 0 0,2-12 0,7-34 0,-2 1 0,-3-2 0,-2 1 0,-2-1 0,-3 0 0,-2 1 0,-3-1 0,-2 1 0,-2 0 0,-3 1 0,-26-75 0,-89-180 0,115 288 0,2-2 0,1 1 0,0-1 0,2-1 0,0 1 0,2-1 0,1 0 0,0-1 0,0-41 0,4 23 0,-2 1 0,-9-61 0,9 98 8,1 0 0,-1 0 0,1 0 0,-1 0 0,0 1 0,-1-1 0,1 1 0,-1-1 0,1 1 0,-1 0 0,0 0 0,-5-4 0,-10-11-1477,11 9-5357</inkml:trace>
+</inkml:ink>
+</file>
+
+<file path=word/ink/ink2.xml><?xml version="1.0" encoding="utf-8"?>
+<inkml:ink xmlns:inkml="http://www.w3.org/2003/InkML">
+  <inkml:definitions>
+    <inkml:context xml:id="ctx0">
+      <inkml:inkSource xml:id="inkSrc0">
+        <inkml:traceFormat>
+          <inkml:channel name="X" type="integer" min="-2.14748E9" max="2.14748E9" units="cm"/>
+          <inkml:channel name="Y" type="integer" min="-2.14748E9" max="2.14748E9" units="cm"/>
+          <inkml:channel name="F" type="integer" max="32767" units="dev"/>
+        </inkml:traceFormat>
+        <inkml:channelProperties>
+          <inkml:channelProperty channel="X" name="resolution" value="1000" units="1/cm"/>
+          <inkml:channelProperty channel="Y" name="resolution" value="1000" units="1/cm"/>
+          <inkml:channelProperty channel="F" name="resolution" value="0" units="1/dev"/>
+        </inkml:channelProperties>
+      </inkml:inkSource>
       <inkml:timestamp xml:id="ts0" timeString="2024-09-03T08:28:50.169"/>
     </inkml:context>
     <inkml:brush xml:id="br0">
@@ -2502,7 +3631,7 @@
 </inkml:ink>
 </file>
 
-<file path=word/ink/ink2.xml><?xml version="1.0" encoding="utf-8"?>
+<file path=word/ink/ink3.xml><?xml version="1.0" encoding="utf-8"?>
 <inkml:ink xmlns:inkml="http://www.w3.org/2003/InkML">
   <inkml:definitions>
     <inkml:context xml:id="ctx0">
@@ -2530,7 +3659,7 @@
 </inkml:ink>
 </file>
 
-<file path=word/ink/ink3.xml><?xml version="1.0" encoding="utf-8"?>
+<file path=word/ink/ink4.xml><?xml version="1.0" encoding="utf-8"?>
 <inkml:ink xmlns:inkml="http://www.w3.org/2003/InkML">
   <inkml:definitions>
     <inkml:context xml:id="ctx0">
@@ -2558,7 +3687,7 @@
 </inkml:ink>
 </file>
 
-<file path=word/ink/ink4.xml><?xml version="1.0" encoding="utf-8"?>
+<file path=word/ink/ink5.xml><?xml version="1.0" encoding="utf-8"?>
 <inkml:ink xmlns:inkml="http://www.w3.org/2003/InkML">
   <inkml:definitions>
     <inkml:context xml:id="ctx0">
@@ -2587,7 +3716,7 @@
 </inkml:ink>
 </file>
 
-<file path=word/ink/ink5.xml><?xml version="1.0" encoding="utf-8"?>
+<file path=word/ink/ink6.xml><?xml version="1.0" encoding="utf-8"?>
 <inkml:ink xmlns:inkml="http://www.w3.org/2003/InkML">
   <inkml:definitions>
     <inkml:context xml:id="ctx0">
@@ -2619,7 +3748,7 @@
 </inkml:ink>
 </file>
 
-<file path=word/ink/ink6.xml><?xml version="1.0" encoding="utf-8"?>
+<file path=word/ink/ink7.xml><?xml version="1.0" encoding="utf-8"?>
 <inkml:ink xmlns:inkml="http://www.w3.org/2003/InkML">
   <inkml:definitions>
     <inkml:context xml:id="ctx0">
@@ -2648,7 +3777,7 @@
 </inkml:ink>
 </file>
 
-<file path=word/ink/ink7.xml><?xml version="1.0" encoding="utf-8"?>
+<file path=word/ink/ink8.xml><?xml version="1.0" encoding="utf-8"?>
 <inkml:ink xmlns:inkml="http://www.w3.org/2003/InkML">
   <inkml:definitions>
     <inkml:context xml:id="ctx0">

</xml_diff>